<commit_message>
Part 3 updated with new plot, needs to be styled
</commit_message>
<xml_diff>
--- a/StoryPart3.docx
+++ b/StoryPart3.docx
@@ -21,7 +21,31 @@
           <w:sz w:val="20"/>
           <w:szCs w:val="20"/>
         </w:rPr>
-        <w:t>EXT. FINISH LINE - DAY</w:t>
+        <w:t>INT</w:t>
+      </w:r>
+      <w:r>
+        <w:rPr>
+          <w:rFonts w:ascii="Courier New" w:eastAsia="Times New Roman" w:hAnsi="Courier New" w:cs="Courier New"/>
+          <w:sz w:val="20"/>
+          <w:szCs w:val="20"/>
+        </w:rPr>
+        <w:t xml:space="preserve">. </w:t>
+      </w:r>
+      <w:r>
+        <w:rPr>
+          <w:rFonts w:ascii="Courier New" w:eastAsia="Times New Roman" w:hAnsi="Courier New" w:cs="Courier New"/>
+          <w:sz w:val="20"/>
+          <w:szCs w:val="20"/>
+        </w:rPr>
+        <w:t>GE BOSTON OFFICE</w:t>
+      </w:r>
+      <w:r>
+        <w:rPr>
+          <w:rFonts w:ascii="Courier New" w:eastAsia="Times New Roman" w:hAnsi="Courier New" w:cs="Courier New"/>
+          <w:sz w:val="20"/>
+          <w:szCs w:val="20"/>
+        </w:rPr>
+        <w:t xml:space="preserve"> - DAY</w:t>
       </w:r>
     </w:p>
     <w:p>
@@ -57,92 +81,30 @@
           <w:sz w:val="20"/>
           <w:szCs w:val="20"/>
         </w:rPr>
-        <w:t>HARRIET</w:t>
+        <w:t>NARRATOR</w:t>
       </w:r>
     </w:p>
     <w:p>
-      <w:pPr>
-        <w:widowControl w:val="0"/>
-        <w:autoSpaceDE w:val="0"/>
-        <w:autoSpaceDN w:val="0"/>
-        <w:adjustRightInd w:val="0"/>
-        <w:ind w:left="2340" w:right="2880"/>
-        <w:rPr>
-          <w:rFonts w:ascii="Courier New" w:eastAsia="Times New Roman" w:hAnsi="Courier New" w:cs="Courier New"/>
-          <w:sz w:val="20"/>
-          <w:szCs w:val="20"/>
-        </w:rPr>
-      </w:pPr>
-      <w:r>
-        <w:rPr>
-          <w:rFonts w:ascii="Courier New" w:eastAsia="Times New Roman" w:hAnsi="Courier New" w:cs="Courier New"/>
-          <w:sz w:val="20"/>
-          <w:szCs w:val="20"/>
-        </w:rPr>
-        <w:t>I can’t believe I lost to you!</w:t>
-      </w:r>
-    </w:p>
-    <w:p>
-      <w:pPr>
-        <w:widowControl w:val="0"/>
-        <w:autoSpaceDE w:val="0"/>
-        <w:autoSpaceDN w:val="0"/>
-        <w:adjustRightInd w:val="0"/>
-        <w:ind w:left="900" w:right="1620"/>
-        <w:rPr>
-          <w:rFonts w:ascii="Courier New" w:eastAsia="Times New Roman" w:hAnsi="Courier New" w:cs="Courier New"/>
-          <w:sz w:val="20"/>
-          <w:szCs w:val="20"/>
-        </w:rPr>
-      </w:pPr>
-    </w:p>
-    <w:p>
-      <w:pPr>
-        <w:widowControl w:val="0"/>
-        <w:autoSpaceDE w:val="0"/>
-        <w:autoSpaceDN w:val="0"/>
-        <w:adjustRightInd w:val="0"/>
-        <w:ind w:left="4140"/>
-        <w:rPr>
-          <w:rFonts w:ascii="Courier New" w:eastAsia="Times New Roman" w:hAnsi="Courier New" w:cs="Courier New"/>
-          <w:sz w:val="20"/>
-          <w:szCs w:val="20"/>
-        </w:rPr>
-      </w:pPr>
-      <w:r>
-        <w:rPr>
-          <w:rFonts w:ascii="Courier New" w:eastAsia="Times New Roman" w:hAnsi="Courier New" w:cs="Courier New"/>
-          <w:sz w:val="20"/>
-          <w:szCs w:val="20"/>
-        </w:rPr>
-        <w:t>PATRICIA</w:t>
-      </w:r>
-    </w:p>
-    <w:p>
-      <w:pPr>
-        <w:widowControl w:val="0"/>
-        <w:autoSpaceDE w:val="0"/>
-        <w:autoSpaceDN w:val="0"/>
-        <w:adjustRightInd w:val="0"/>
-        <w:ind w:left="2340" w:right="2880"/>
-        <w:rPr>
-          <w:rFonts w:ascii="Courier New" w:eastAsia="Times New Roman" w:hAnsi="Courier New" w:cs="Courier New"/>
-          <w:sz w:val="20"/>
-          <w:szCs w:val="20"/>
-        </w:rPr>
-      </w:pPr>
-      <w:r>
-        <w:rPr>
-          <w:rFonts w:ascii="Courier New" w:eastAsia="Times New Roman" w:hAnsi="Courier New" w:cs="Courier New"/>
-          <w:sz w:val="20"/>
-          <w:szCs w:val="20"/>
-        </w:rPr>
-        <w:t>Slow and steady wins the race. Let’s go to space together!</w:t>
-      </w:r>
-    </w:p>
-    <w:p>
+      <w:r>
+        <w:t>SCHMENDAN</w:t>
+      </w:r>
+      <w:r>
+        <w:t xml:space="preserve"> was unfortunately, but rightfully, fired from GE and went on to regret his shameful display for the rest of his life.</w:t>
+      </w:r>
+      <w:r>
+        <w:t xml:space="preserve"> On the other hand, </w:t>
+      </w:r>
+      <w:r>
+        <w:t xml:space="preserve">SCHMORDAN went on to get her </w:t>
+      </w:r>
+      <w:r>
+        <w:t>dream job in GE’s Boston office and was highly regarded for her</w:t>
+      </w:r>
       <w:bookmarkStart w:id="0" w:name="_GoBack"/>
       <w:bookmarkEnd w:id="0"/>
+      <w:r>
+        <w:t xml:space="preserve"> poise for the entirety of her career. </w:t>
+      </w:r>
     </w:p>
     <w:sectPr>
       <w:pgSz w:w="12240" w:h="15840"/>

</xml_diff>